<commit_message>
Aggiunta del Testing+BizBong versione 1.1
Sono stati inseriti i seguenti campi:
-Sospensione e ripresa
-Criteri di sospensione
-Criteri di ripresa
-Materiale per il testing
-Test cases
</commit_message>
<xml_diff>
--- a/Documentazione/Testing+BizBong.docx
+++ b/Documentazione/Testing+BizBong.docx
@@ -131,7 +131,15 @@
           <w:sz w:val="36"/>
         </w:rPr>
         <w:br/>
-        <w:t>Versione 1.0</w:t>
+        <w:t xml:space="preserve">Versione </w:t>
+      </w:r>
+      <w:r>
+        <w:rPr>
+          <w:rFonts w:ascii="Arial" w:hAnsi="Arial"/>
+          <w:b/>
+          <w:sz w:val="36"/>
+        </w:rPr>
+        <w:t>1.1</w:t>
       </w:r>
       <w:r>
         <w:rPr>
@@ -1188,10 +1196,18 @@
           <w:p>
             <w:pPr>
               <w:pStyle w:val="Contenutotabella"/>
+              <w:jc w:val="center"/>
               <w:rPr>
                 <w:sz w:val="20"/>
               </w:rPr>
             </w:pPr>
+            <w:r>
+              <w:rPr>
+                <w:b/>
+                <w:sz w:val="20"/>
+              </w:rPr>
+              <w:t>27/01/2017</w:t>
+            </w:r>
           </w:p>
         </w:tc>
         <w:tc>
@@ -1205,10 +1221,25 @@
           <w:p>
             <w:pPr>
               <w:pStyle w:val="Contenutotabella"/>
+              <w:jc w:val="center"/>
               <w:rPr>
                 <w:sz w:val="20"/>
               </w:rPr>
             </w:pPr>
+            <w:r>
+              <w:rPr>
+                <w:b/>
+                <w:sz w:val="20"/>
+              </w:rPr>
+              <w:t>1.</w:t>
+            </w:r>
+            <w:r>
+              <w:rPr>
+                <w:b/>
+                <w:sz w:val="20"/>
+              </w:rPr>
+              <w:t>1</w:t>
+            </w:r>
           </w:p>
         </w:tc>
         <w:tc>
@@ -1223,9 +1254,96 @@
             <w:pPr>
               <w:pStyle w:val="Contenutotabella"/>
               <w:rPr>
+                <w:b/>
                 <w:sz w:val="20"/>
               </w:rPr>
             </w:pPr>
+            <w:r>
+              <w:rPr>
+                <w:b/>
+                <w:sz w:val="20"/>
+              </w:rPr>
+              <w:t>Sono stati inseriti i seguenti campi:</w:t>
+            </w:r>
+          </w:p>
+          <w:p>
+            <w:pPr>
+              <w:pStyle w:val="Contenutotabella"/>
+              <w:rPr>
+                <w:b/>
+                <w:sz w:val="20"/>
+              </w:rPr>
+            </w:pPr>
+            <w:r>
+              <w:rPr>
+                <w:b/>
+                <w:sz w:val="20"/>
+              </w:rPr>
+              <w:t>-Sospensione e ripresa</w:t>
+            </w:r>
+          </w:p>
+          <w:p>
+            <w:pPr>
+              <w:pStyle w:val="Contenutotabella"/>
+              <w:rPr>
+                <w:b/>
+                <w:sz w:val="20"/>
+              </w:rPr>
+            </w:pPr>
+            <w:r>
+              <w:rPr>
+                <w:b/>
+                <w:sz w:val="20"/>
+              </w:rPr>
+              <w:t>-Criteri di sospensione</w:t>
+            </w:r>
+          </w:p>
+          <w:p>
+            <w:pPr>
+              <w:pStyle w:val="Contenutotabella"/>
+              <w:rPr>
+                <w:b/>
+                <w:sz w:val="20"/>
+              </w:rPr>
+            </w:pPr>
+            <w:r>
+              <w:rPr>
+                <w:b/>
+                <w:sz w:val="20"/>
+              </w:rPr>
+              <w:t>-Criteri di ripresa</w:t>
+            </w:r>
+          </w:p>
+          <w:p>
+            <w:pPr>
+              <w:pStyle w:val="Contenutotabella"/>
+              <w:rPr>
+                <w:b/>
+                <w:sz w:val="20"/>
+              </w:rPr>
+            </w:pPr>
+            <w:r>
+              <w:rPr>
+                <w:b/>
+                <w:sz w:val="20"/>
+              </w:rPr>
+              <w:t>-Materiale per il testing</w:t>
+            </w:r>
+          </w:p>
+          <w:p>
+            <w:pPr>
+              <w:pStyle w:val="Contenutotabella"/>
+              <w:rPr>
+                <w:sz w:val="20"/>
+              </w:rPr>
+            </w:pPr>
+            <w:r>
+              <w:rPr>
+                <w:b/>
+                <w:sz w:val="20"/>
+              </w:rPr>
+              <w:t>-Test cases</w:t>
+            </w:r>
           </w:p>
         </w:tc>
         <w:tc>
@@ -1244,6 +1362,22 @@
                 <w:sz w:val="20"/>
               </w:rPr>
             </w:pPr>
+            <w:r>
+              <w:rPr>
+                <w:b/>
+                <w:sz w:val="18"/>
+                <w:szCs w:val="18"/>
+              </w:rPr>
+              <w:t>Vladyslav  Sikorskyy,Renato Matarazzo</w:t>
+            </w:r>
+            <w:r>
+              <w:rPr>
+                <w:b/>
+                <w:sz w:val="18"/>
+                <w:szCs w:val="18"/>
+              </w:rPr>
+              <w:t>,Michele Citro,Pietro Clemente</w:t>
+            </w:r>
           </w:p>
         </w:tc>
       </w:tr>
@@ -1575,6 +1709,7 @@
       <w:pPr>
         <w:rPr>
           <w:b/>
+          <w:noProof/>
           <w:sz w:val="28"/>
           <w:szCs w:val="28"/>
         </w:rPr>
@@ -1603,6 +1738,100 @@
           <w:szCs w:val="28"/>
         </w:rPr>
         <w:t>2.4 Testing di sistema……………………………………………………………5</w:t>
+      </w:r>
+    </w:p>
+    <w:p>
+      <w:pPr>
+        <w:rPr>
+          <w:b/>
+          <w:noProof/>
+          <w:sz w:val="28"/>
+          <w:szCs w:val="28"/>
+        </w:rPr>
+      </w:pPr>
+      <w:r>
+        <w:rPr>
+          <w:b/>
+          <w:noProof/>
+          <w:sz w:val="28"/>
+          <w:szCs w:val="28"/>
+        </w:rPr>
+        <w:t>3.   Sospensione e ripresa……………………………………………………………5</w:t>
+      </w:r>
+    </w:p>
+    <w:p>
+      <w:pPr>
+        <w:rPr>
+          <w:b/>
+          <w:noProof/>
+          <w:sz w:val="28"/>
+          <w:szCs w:val="28"/>
+        </w:rPr>
+      </w:pPr>
+      <w:r>
+        <w:rPr>
+          <w:b/>
+          <w:noProof/>
+          <w:sz w:val="28"/>
+          <w:szCs w:val="28"/>
+        </w:rPr>
+        <w:t xml:space="preserve">      3.1 Criteri di sospensione……………………………………………………….5</w:t>
+      </w:r>
+    </w:p>
+    <w:p>
+      <w:pPr>
+        <w:rPr>
+          <w:b/>
+          <w:noProof/>
+          <w:sz w:val="28"/>
+          <w:szCs w:val="28"/>
+        </w:rPr>
+      </w:pPr>
+      <w:r>
+        <w:rPr>
+          <w:b/>
+          <w:noProof/>
+          <w:sz w:val="28"/>
+          <w:szCs w:val="28"/>
+        </w:rPr>
+        <w:t xml:space="preserve">      3.2 Criteri di ripresa…………………………………………………………….5</w:t>
+      </w:r>
+    </w:p>
+    <w:p>
+      <w:pPr>
+        <w:rPr>
+          <w:b/>
+          <w:noProof/>
+          <w:sz w:val="28"/>
+          <w:szCs w:val="28"/>
+        </w:rPr>
+      </w:pPr>
+      <w:r>
+        <w:rPr>
+          <w:b/>
+          <w:noProof/>
+          <w:sz w:val="28"/>
+          <w:szCs w:val="28"/>
+        </w:rPr>
+        <w:t xml:space="preserve">      3.3 Materiale per il testing……………………………………………………...6</w:t>
+      </w:r>
+    </w:p>
+    <w:p>
+      <w:pPr>
+        <w:rPr>
+          <w:b/>
+          <w:sz w:val="28"/>
+          <w:szCs w:val="28"/>
+        </w:rPr>
+      </w:pPr>
+      <w:r>
+        <w:rPr>
+          <w:b/>
+          <w:noProof/>
+          <w:sz w:val="28"/>
+          <w:szCs w:val="28"/>
+        </w:rPr>
+        <w:t>4.   Test cases…………………………………………………………………………6</w:t>
       </w:r>
     </w:p>
     <w:p>
@@ -2776,6 +3005,7 @@
           <w:szCs w:val="28"/>
           <w:lang w:eastAsia="en-US"/>
         </w:rPr>
+        <w:lastRenderedPageBreak/>
         <w:t>Durante questa fase, verranno ricercate le condizioni di fallimento isolando</w:t>
       </w:r>
     </w:p>
@@ -2906,7 +3136,6 @@
           <w:szCs w:val="28"/>
           <w:lang w:eastAsia="en-US"/>
         </w:rPr>
-        <w:lastRenderedPageBreak/>
         <w:t>ignorando la struttura interna della componente. Al fine di minimizzare il</w:t>
       </w:r>
     </w:p>
@@ -3474,8 +3703,11 @@
         <w:autoSpaceDN w:val="0"/>
         <w:adjustRightInd w:val="0"/>
         <w:rPr>
-          <w:sz w:val="28"/>
-          <w:szCs w:val="28"/>
+          <w:rFonts w:eastAsiaTheme="minorHAnsi"/>
+          <w:kern w:val="0"/>
+          <w:sz w:val="28"/>
+          <w:szCs w:val="28"/>
+          <w:lang w:eastAsia="en-US"/>
         </w:rPr>
       </w:pPr>
       <w:r>
@@ -3487,6 +3719,828 @@
           <w:lang w:eastAsia="en-US"/>
         </w:rPr>
         <w:t>la tecnica BlackBox.</w:t>
+      </w:r>
+    </w:p>
+    <w:p>
+      <w:pPr>
+        <w:autoSpaceDE w:val="0"/>
+        <w:autoSpaceDN w:val="0"/>
+        <w:adjustRightInd w:val="0"/>
+        <w:rPr>
+          <w:rFonts w:eastAsiaTheme="minorHAnsi"/>
+          <w:kern w:val="0"/>
+          <w:sz w:val="28"/>
+          <w:szCs w:val="28"/>
+          <w:lang w:eastAsia="en-US"/>
+        </w:rPr>
+      </w:pPr>
+    </w:p>
+    <w:p>
+      <w:pPr>
+        <w:widowControl/>
+        <w:suppressAutoHyphens w:val="0"/>
+        <w:autoSpaceDE w:val="0"/>
+        <w:autoSpaceDN w:val="0"/>
+        <w:adjustRightInd w:val="0"/>
+        <w:rPr>
+          <w:rFonts w:eastAsiaTheme="minorHAnsi"/>
+          <w:b/>
+          <w:bCs/>
+          <w:kern w:val="0"/>
+          <w:sz w:val="36"/>
+          <w:szCs w:val="36"/>
+          <w:lang w:eastAsia="en-US"/>
+        </w:rPr>
+      </w:pPr>
+      <w:r>
+        <w:rPr>
+          <w:rFonts w:eastAsiaTheme="minorHAnsi"/>
+          <w:b/>
+          <w:bCs/>
+          <w:kern w:val="0"/>
+          <w:sz w:val="36"/>
+          <w:szCs w:val="36"/>
+          <w:lang w:eastAsia="en-US"/>
+        </w:rPr>
+        <w:t>3. Sospensione e Ripresa</w:t>
+      </w:r>
+    </w:p>
+    <w:p>
+      <w:pPr>
+        <w:widowControl/>
+        <w:suppressAutoHyphens w:val="0"/>
+        <w:autoSpaceDE w:val="0"/>
+        <w:autoSpaceDN w:val="0"/>
+        <w:adjustRightInd w:val="0"/>
+        <w:rPr>
+          <w:rFonts w:eastAsiaTheme="minorHAnsi"/>
+          <w:bCs/>
+          <w:kern w:val="0"/>
+          <w:sz w:val="28"/>
+          <w:szCs w:val="28"/>
+          <w:lang w:eastAsia="en-US"/>
+        </w:rPr>
+      </w:pPr>
+      <w:r>
+        <w:rPr>
+          <w:rFonts w:eastAsiaTheme="minorHAnsi"/>
+          <w:bCs/>
+          <w:kern w:val="0"/>
+          <w:sz w:val="28"/>
+          <w:szCs w:val="28"/>
+          <w:lang w:eastAsia="en-US"/>
+        </w:rPr>
+        <w:t xml:space="preserve">Di seguito si elencano i casi di sospensione e ripresa dell’applicazione e di come quest’ultima reagisce in questi </w:t>
+      </w:r>
+      <w:r>
+        <w:rPr>
+          <w:rFonts w:eastAsiaTheme="minorHAnsi"/>
+          <w:bCs/>
+          <w:kern w:val="0"/>
+          <w:sz w:val="28"/>
+          <w:szCs w:val="28"/>
+          <w:lang w:eastAsia="en-US"/>
+        </w:rPr>
+        <w:t>specifici</w:t>
+      </w:r>
+      <w:r>
+        <w:rPr>
+          <w:rFonts w:eastAsiaTheme="minorHAnsi"/>
+          <w:bCs/>
+          <w:kern w:val="0"/>
+          <w:sz w:val="28"/>
+          <w:szCs w:val="28"/>
+          <w:lang w:eastAsia="en-US"/>
+        </w:rPr>
+        <w:t xml:space="preserve"> casi.</w:t>
+      </w:r>
+    </w:p>
+    <w:p>
+      <w:pPr>
+        <w:widowControl/>
+        <w:suppressAutoHyphens w:val="0"/>
+        <w:autoSpaceDE w:val="0"/>
+        <w:autoSpaceDN w:val="0"/>
+        <w:adjustRightInd w:val="0"/>
+        <w:rPr>
+          <w:rFonts w:eastAsiaTheme="minorHAnsi"/>
+          <w:b/>
+          <w:bCs/>
+          <w:kern w:val="0"/>
+          <w:sz w:val="28"/>
+          <w:szCs w:val="28"/>
+          <w:lang w:eastAsia="en-US"/>
+        </w:rPr>
+      </w:pPr>
+    </w:p>
+    <w:p>
+      <w:pPr>
+        <w:widowControl/>
+        <w:suppressAutoHyphens w:val="0"/>
+        <w:autoSpaceDE w:val="0"/>
+        <w:autoSpaceDN w:val="0"/>
+        <w:adjustRightInd w:val="0"/>
+        <w:rPr>
+          <w:rFonts w:eastAsiaTheme="minorHAnsi"/>
+          <w:b/>
+          <w:bCs/>
+          <w:kern w:val="0"/>
+          <w:sz w:val="36"/>
+          <w:szCs w:val="36"/>
+          <w:lang w:eastAsia="en-US"/>
+        </w:rPr>
+      </w:pPr>
+      <w:r>
+        <w:rPr>
+          <w:rFonts w:eastAsiaTheme="minorHAnsi"/>
+          <w:b/>
+          <w:bCs/>
+          <w:kern w:val="0"/>
+          <w:sz w:val="36"/>
+          <w:szCs w:val="36"/>
+          <w:lang w:eastAsia="en-US"/>
+        </w:rPr>
+        <w:t>3.1 Criteri di sospensione</w:t>
+      </w:r>
+    </w:p>
+    <w:p>
+      <w:pPr>
+        <w:widowControl/>
+        <w:suppressAutoHyphens w:val="0"/>
+        <w:autoSpaceDE w:val="0"/>
+        <w:autoSpaceDN w:val="0"/>
+        <w:adjustRightInd w:val="0"/>
+        <w:rPr>
+          <w:rFonts w:eastAsiaTheme="minorHAnsi"/>
+          <w:kern w:val="0"/>
+          <w:sz w:val="28"/>
+          <w:szCs w:val="28"/>
+          <w:lang w:eastAsia="en-US"/>
+        </w:rPr>
+      </w:pPr>
+      <w:r>
+        <w:rPr>
+          <w:rFonts w:eastAsiaTheme="minorHAnsi"/>
+          <w:kern w:val="0"/>
+          <w:sz w:val="28"/>
+          <w:szCs w:val="28"/>
+          <w:lang w:eastAsia="en-US"/>
+        </w:rPr>
+        <w:t>La fase di Testing del sistema verrà sospesa quando si raggiungerà un</w:t>
+      </w:r>
+    </w:p>
+    <w:p>
+      <w:pPr>
+        <w:widowControl/>
+        <w:suppressAutoHyphens w:val="0"/>
+        <w:autoSpaceDE w:val="0"/>
+        <w:autoSpaceDN w:val="0"/>
+        <w:adjustRightInd w:val="0"/>
+        <w:rPr>
+          <w:rFonts w:eastAsiaTheme="minorHAnsi"/>
+          <w:kern w:val="0"/>
+          <w:sz w:val="28"/>
+          <w:szCs w:val="28"/>
+          <w:lang w:eastAsia="en-US"/>
+        </w:rPr>
+      </w:pPr>
+      <w:r>
+        <w:rPr>
+          <w:rFonts w:eastAsiaTheme="minorHAnsi"/>
+          <w:kern w:val="0"/>
+          <w:sz w:val="28"/>
+          <w:szCs w:val="28"/>
+          <w:lang w:eastAsia="en-US"/>
+        </w:rPr>
+        <w:t>compromesso tra qualità del prodotto e costi dell'attività di Testing. Il</w:t>
+      </w:r>
+    </w:p>
+    <w:p>
+      <w:pPr>
+        <w:widowControl/>
+        <w:suppressAutoHyphens w:val="0"/>
+        <w:autoSpaceDE w:val="0"/>
+        <w:autoSpaceDN w:val="0"/>
+        <w:adjustRightInd w:val="0"/>
+        <w:rPr>
+          <w:rFonts w:eastAsiaTheme="minorHAnsi"/>
+          <w:kern w:val="0"/>
+          <w:sz w:val="28"/>
+          <w:szCs w:val="28"/>
+          <w:lang w:eastAsia="en-US"/>
+        </w:rPr>
+      </w:pPr>
+      <w:r>
+        <w:rPr>
+          <w:rFonts w:eastAsiaTheme="minorHAnsi"/>
+          <w:kern w:val="0"/>
+          <w:sz w:val="28"/>
+          <w:szCs w:val="28"/>
+          <w:lang w:eastAsia="en-US"/>
+        </w:rPr>
+        <w:t>Testing verrà quindi portato avanti quanto più possibile nel tempo senza</w:t>
+      </w:r>
+    </w:p>
+    <w:p>
+      <w:pPr>
+        <w:widowControl/>
+        <w:suppressAutoHyphens w:val="0"/>
+        <w:autoSpaceDE w:val="0"/>
+        <w:autoSpaceDN w:val="0"/>
+        <w:adjustRightInd w:val="0"/>
+        <w:rPr>
+          <w:rFonts w:eastAsiaTheme="minorHAnsi"/>
+          <w:kern w:val="0"/>
+          <w:sz w:val="28"/>
+          <w:szCs w:val="28"/>
+          <w:lang w:eastAsia="en-US"/>
+        </w:rPr>
+      </w:pPr>
+      <w:r>
+        <w:rPr>
+          <w:rFonts w:eastAsiaTheme="minorHAnsi"/>
+          <w:kern w:val="0"/>
+          <w:sz w:val="28"/>
+          <w:szCs w:val="28"/>
+          <w:lang w:eastAsia="en-US"/>
+        </w:rPr>
+        <w:t>però rischiare di ritardare la consegna finale del progetto.</w:t>
+      </w:r>
+    </w:p>
+    <w:p>
+      <w:pPr>
+        <w:widowControl/>
+        <w:suppressAutoHyphens w:val="0"/>
+        <w:autoSpaceDE w:val="0"/>
+        <w:autoSpaceDN w:val="0"/>
+        <w:adjustRightInd w:val="0"/>
+        <w:rPr>
+          <w:rFonts w:eastAsiaTheme="minorHAnsi"/>
+          <w:kern w:val="0"/>
+          <w:sz w:val="28"/>
+          <w:szCs w:val="28"/>
+          <w:lang w:eastAsia="en-US"/>
+        </w:rPr>
+      </w:pPr>
+    </w:p>
+    <w:p>
+      <w:pPr>
+        <w:widowControl/>
+        <w:suppressAutoHyphens w:val="0"/>
+        <w:autoSpaceDE w:val="0"/>
+        <w:autoSpaceDN w:val="0"/>
+        <w:adjustRightInd w:val="0"/>
+        <w:rPr>
+          <w:rFonts w:eastAsiaTheme="minorHAnsi"/>
+          <w:b/>
+          <w:bCs/>
+          <w:kern w:val="0"/>
+          <w:sz w:val="36"/>
+          <w:szCs w:val="36"/>
+          <w:lang w:eastAsia="en-US"/>
+        </w:rPr>
+      </w:pPr>
+      <w:r>
+        <w:rPr>
+          <w:rFonts w:eastAsiaTheme="minorHAnsi"/>
+          <w:b/>
+          <w:bCs/>
+          <w:kern w:val="0"/>
+          <w:sz w:val="36"/>
+          <w:szCs w:val="36"/>
+          <w:lang w:eastAsia="en-US"/>
+        </w:rPr>
+        <w:t>3.2 Criteri di ripresa</w:t>
+      </w:r>
+    </w:p>
+    <w:p>
+      <w:pPr>
+        <w:widowControl/>
+        <w:suppressAutoHyphens w:val="0"/>
+        <w:autoSpaceDE w:val="0"/>
+        <w:autoSpaceDN w:val="0"/>
+        <w:adjustRightInd w:val="0"/>
+        <w:rPr>
+          <w:rFonts w:eastAsiaTheme="minorHAnsi"/>
+          <w:kern w:val="0"/>
+          <w:sz w:val="28"/>
+          <w:szCs w:val="28"/>
+          <w:lang w:eastAsia="en-US"/>
+        </w:rPr>
+      </w:pPr>
+      <w:r>
+        <w:rPr>
+          <w:rFonts w:eastAsiaTheme="minorHAnsi"/>
+          <w:kern w:val="0"/>
+          <w:sz w:val="28"/>
+          <w:szCs w:val="28"/>
+          <w:lang w:eastAsia="en-US"/>
+        </w:rPr>
+        <w:t>In seguito ad ogni modifica o correzione delle componenti che</w:t>
+      </w:r>
+    </w:p>
+    <w:p>
+      <w:pPr>
+        <w:widowControl/>
+        <w:suppressAutoHyphens w:val="0"/>
+        <w:autoSpaceDE w:val="0"/>
+        <w:autoSpaceDN w:val="0"/>
+        <w:adjustRightInd w:val="0"/>
+        <w:rPr>
+          <w:rFonts w:eastAsiaTheme="minorHAnsi"/>
+          <w:kern w:val="0"/>
+          <w:sz w:val="28"/>
+          <w:szCs w:val="28"/>
+          <w:lang w:eastAsia="en-US"/>
+        </w:rPr>
+      </w:pPr>
+      <w:r>
+        <w:rPr>
+          <w:rFonts w:eastAsiaTheme="minorHAnsi"/>
+          <w:kern w:val="0"/>
+          <w:sz w:val="28"/>
+          <w:szCs w:val="28"/>
+          <w:lang w:eastAsia="en-US"/>
+        </w:rPr>
+        <w:lastRenderedPageBreak/>
+        <w:t>genereranno errori o fallimenti, i test case verranno sottoposti nuovamente</w:t>
+      </w:r>
+    </w:p>
+    <w:p>
+      <w:pPr>
+        <w:widowControl/>
+        <w:suppressAutoHyphens w:val="0"/>
+        <w:autoSpaceDE w:val="0"/>
+        <w:autoSpaceDN w:val="0"/>
+        <w:adjustRightInd w:val="0"/>
+        <w:rPr>
+          <w:rFonts w:eastAsiaTheme="minorHAnsi"/>
+          <w:kern w:val="0"/>
+          <w:sz w:val="28"/>
+          <w:szCs w:val="28"/>
+          <w:lang w:eastAsia="en-US"/>
+        </w:rPr>
+      </w:pPr>
+      <w:r>
+        <w:rPr>
+          <w:rFonts w:eastAsiaTheme="minorHAnsi"/>
+          <w:kern w:val="0"/>
+          <w:sz w:val="28"/>
+          <w:szCs w:val="28"/>
+          <w:lang w:eastAsia="en-US"/>
+        </w:rPr>
+        <w:t>al sistema assicurandoci così di aver risolto effettivamente il problema.</w:t>
+      </w:r>
+    </w:p>
+    <w:p>
+      <w:pPr>
+        <w:widowControl/>
+        <w:suppressAutoHyphens w:val="0"/>
+        <w:autoSpaceDE w:val="0"/>
+        <w:autoSpaceDN w:val="0"/>
+        <w:adjustRightInd w:val="0"/>
+        <w:rPr>
+          <w:rFonts w:eastAsiaTheme="minorHAnsi"/>
+          <w:kern w:val="0"/>
+          <w:sz w:val="28"/>
+          <w:szCs w:val="28"/>
+          <w:lang w:eastAsia="en-US"/>
+        </w:rPr>
+      </w:pPr>
+    </w:p>
+    <w:p>
+      <w:pPr>
+        <w:widowControl/>
+        <w:suppressAutoHyphens w:val="0"/>
+        <w:autoSpaceDE w:val="0"/>
+        <w:autoSpaceDN w:val="0"/>
+        <w:adjustRightInd w:val="0"/>
+        <w:rPr>
+          <w:rFonts w:eastAsiaTheme="minorHAnsi"/>
+          <w:b/>
+          <w:bCs/>
+          <w:kern w:val="0"/>
+          <w:sz w:val="36"/>
+          <w:szCs w:val="36"/>
+          <w:lang w:eastAsia="en-US"/>
+        </w:rPr>
+      </w:pPr>
+      <w:r>
+        <w:rPr>
+          <w:rFonts w:eastAsiaTheme="minorHAnsi"/>
+          <w:b/>
+          <w:bCs/>
+          <w:kern w:val="0"/>
+          <w:sz w:val="36"/>
+          <w:szCs w:val="36"/>
+          <w:lang w:eastAsia="en-US"/>
+        </w:rPr>
+        <w:t>3.3 Materiale per il testing (Requisiti</w:t>
+      </w:r>
+    </w:p>
+    <w:p>
+      <w:pPr>
+        <w:widowControl/>
+        <w:suppressAutoHyphens w:val="0"/>
+        <w:autoSpaceDE w:val="0"/>
+        <w:autoSpaceDN w:val="0"/>
+        <w:adjustRightInd w:val="0"/>
+        <w:rPr>
+          <w:rFonts w:eastAsiaTheme="minorHAnsi"/>
+          <w:b/>
+          <w:bCs/>
+          <w:kern w:val="0"/>
+          <w:sz w:val="36"/>
+          <w:szCs w:val="36"/>
+          <w:lang w:eastAsia="en-US"/>
+        </w:rPr>
+      </w:pPr>
+      <w:r>
+        <w:rPr>
+          <w:rFonts w:eastAsiaTheme="minorHAnsi"/>
+          <w:b/>
+          <w:bCs/>
+          <w:kern w:val="0"/>
+          <w:sz w:val="36"/>
+          <w:szCs w:val="36"/>
+          <w:lang w:eastAsia="en-US"/>
+        </w:rPr>
+        <w:t>Hardware/software)</w:t>
+      </w:r>
+    </w:p>
+    <w:p>
+      <w:pPr>
+        <w:widowControl/>
+        <w:suppressAutoHyphens w:val="0"/>
+        <w:autoSpaceDE w:val="0"/>
+        <w:autoSpaceDN w:val="0"/>
+        <w:adjustRightInd w:val="0"/>
+        <w:rPr>
+          <w:rFonts w:eastAsiaTheme="minorHAnsi"/>
+          <w:kern w:val="0"/>
+          <w:sz w:val="32"/>
+          <w:szCs w:val="32"/>
+          <w:lang w:eastAsia="en-US"/>
+        </w:rPr>
+      </w:pPr>
+      <w:r>
+        <w:rPr>
+          <w:rFonts w:eastAsiaTheme="minorHAnsi"/>
+          <w:kern w:val="0"/>
+          <w:sz w:val="32"/>
+          <w:szCs w:val="32"/>
+          <w:lang w:eastAsia="en-US"/>
+        </w:rPr>
+        <w:t>L’hardware necessario per l’attività di test è un dispositivo smartphone/tablet</w:t>
+      </w:r>
+      <w:r>
+        <w:rPr>
+          <w:rFonts w:eastAsiaTheme="minorHAnsi"/>
+          <w:kern w:val="0"/>
+          <w:sz w:val="32"/>
+          <w:szCs w:val="32"/>
+          <w:lang w:eastAsia="en-US"/>
+        </w:rPr>
+        <w:t xml:space="preserve"> Android, di versione minima 4.2.</w:t>
+      </w:r>
+    </w:p>
+    <w:p>
+      <w:pPr>
+        <w:widowControl/>
+        <w:suppressAutoHyphens w:val="0"/>
+        <w:autoSpaceDE w:val="0"/>
+        <w:autoSpaceDN w:val="0"/>
+        <w:adjustRightInd w:val="0"/>
+        <w:rPr>
+          <w:rFonts w:eastAsiaTheme="minorHAnsi"/>
+          <w:kern w:val="0"/>
+          <w:sz w:val="32"/>
+          <w:szCs w:val="32"/>
+          <w:lang w:eastAsia="en-US"/>
+        </w:rPr>
+      </w:pPr>
+      <w:r>
+        <w:rPr>
+          <w:rFonts w:eastAsiaTheme="minorHAnsi"/>
+          <w:kern w:val="0"/>
+          <w:sz w:val="32"/>
+          <w:szCs w:val="32"/>
+          <w:lang w:eastAsia="en-US"/>
+        </w:rPr>
+        <w:t>E’ necessario predisporre di una connessione ad internet per accedere alla maggior parte dei contenuti all’interno dell’applicazione.</w:t>
+      </w:r>
+    </w:p>
+    <w:p>
+      <w:pPr>
+        <w:widowControl/>
+        <w:suppressAutoHyphens w:val="0"/>
+        <w:autoSpaceDE w:val="0"/>
+        <w:autoSpaceDN w:val="0"/>
+        <w:adjustRightInd w:val="0"/>
+        <w:rPr>
+          <w:rFonts w:eastAsiaTheme="minorHAnsi"/>
+          <w:kern w:val="0"/>
+          <w:sz w:val="32"/>
+          <w:szCs w:val="32"/>
+          <w:lang w:eastAsia="en-US"/>
+        </w:rPr>
+      </w:pPr>
+    </w:p>
+    <w:p>
+      <w:pPr>
+        <w:widowControl/>
+        <w:suppressAutoHyphens w:val="0"/>
+        <w:autoSpaceDE w:val="0"/>
+        <w:autoSpaceDN w:val="0"/>
+        <w:adjustRightInd w:val="0"/>
+        <w:rPr>
+          <w:rFonts w:eastAsiaTheme="minorHAnsi"/>
+          <w:b/>
+          <w:bCs/>
+          <w:kern w:val="0"/>
+          <w:sz w:val="36"/>
+          <w:szCs w:val="36"/>
+          <w:lang w:eastAsia="en-US"/>
+        </w:rPr>
+      </w:pPr>
+      <w:r>
+        <w:rPr>
+          <w:rFonts w:eastAsiaTheme="minorHAnsi"/>
+          <w:b/>
+          <w:bCs/>
+          <w:kern w:val="0"/>
+          <w:sz w:val="36"/>
+          <w:szCs w:val="36"/>
+          <w:lang w:eastAsia="en-US"/>
+        </w:rPr>
+        <w:t>4</w:t>
+      </w:r>
+      <w:r>
+        <w:rPr>
+          <w:rFonts w:eastAsiaTheme="minorHAnsi"/>
+          <w:b/>
+          <w:bCs/>
+          <w:kern w:val="0"/>
+          <w:sz w:val="36"/>
+          <w:szCs w:val="36"/>
+          <w:lang w:eastAsia="en-US"/>
+        </w:rPr>
+        <w:t>. Test Cases</w:t>
+      </w:r>
+    </w:p>
+    <w:p>
+      <w:pPr>
+        <w:widowControl/>
+        <w:suppressAutoHyphens w:val="0"/>
+        <w:autoSpaceDE w:val="0"/>
+        <w:autoSpaceDN w:val="0"/>
+        <w:adjustRightInd w:val="0"/>
+        <w:rPr>
+          <w:rFonts w:eastAsiaTheme="minorHAnsi"/>
+          <w:kern w:val="0"/>
+          <w:sz w:val="28"/>
+          <w:szCs w:val="28"/>
+          <w:lang w:eastAsia="en-US"/>
+        </w:rPr>
+      </w:pPr>
+      <w:r>
+        <w:rPr>
+          <w:rFonts w:eastAsiaTheme="minorHAnsi"/>
+          <w:kern w:val="0"/>
+          <w:sz w:val="28"/>
+          <w:szCs w:val="28"/>
+          <w:lang w:eastAsia="en-US"/>
+        </w:rPr>
+        <w:t>Le varie fasi di testing necessiteranno ognuna di test case utili ad</w:t>
+      </w:r>
+    </w:p>
+    <w:p>
+      <w:pPr>
+        <w:widowControl/>
+        <w:suppressAutoHyphens w:val="0"/>
+        <w:autoSpaceDE w:val="0"/>
+        <w:autoSpaceDN w:val="0"/>
+        <w:adjustRightInd w:val="0"/>
+        <w:rPr>
+          <w:rFonts w:eastAsiaTheme="minorHAnsi"/>
+          <w:kern w:val="0"/>
+          <w:sz w:val="28"/>
+          <w:szCs w:val="28"/>
+          <w:lang w:eastAsia="en-US"/>
+        </w:rPr>
+      </w:pPr>
+      <w:r>
+        <w:rPr>
+          <w:rFonts w:eastAsiaTheme="minorHAnsi"/>
+          <w:kern w:val="0"/>
+          <w:sz w:val="28"/>
+          <w:szCs w:val="28"/>
+          <w:lang w:eastAsia="en-US"/>
+        </w:rPr>
+        <w:t>individuare errori ed anomalie sia analizzando il codice che provando la</w:t>
+      </w:r>
+    </w:p>
+    <w:p>
+      <w:pPr>
+        <w:widowControl/>
+        <w:suppressAutoHyphens w:val="0"/>
+        <w:autoSpaceDE w:val="0"/>
+        <w:autoSpaceDN w:val="0"/>
+        <w:adjustRightInd w:val="0"/>
+        <w:rPr>
+          <w:rFonts w:eastAsiaTheme="minorHAnsi"/>
+          <w:kern w:val="0"/>
+          <w:sz w:val="28"/>
+          <w:szCs w:val="28"/>
+          <w:lang w:eastAsia="en-US"/>
+        </w:rPr>
+      </w:pPr>
+      <w:r>
+        <w:rPr>
+          <w:rFonts w:eastAsiaTheme="minorHAnsi"/>
+          <w:kern w:val="0"/>
+          <w:sz w:val="28"/>
+          <w:szCs w:val="28"/>
+          <w:lang w:eastAsia="en-US"/>
+        </w:rPr>
+        <w:t>sua esecuzione.</w:t>
+      </w:r>
+    </w:p>
+    <w:p>
+      <w:pPr>
+        <w:widowControl/>
+        <w:suppressAutoHyphens w:val="0"/>
+        <w:autoSpaceDE w:val="0"/>
+        <w:autoSpaceDN w:val="0"/>
+        <w:adjustRightInd w:val="0"/>
+        <w:rPr>
+          <w:rFonts w:eastAsiaTheme="minorHAnsi"/>
+          <w:kern w:val="0"/>
+          <w:sz w:val="28"/>
+          <w:szCs w:val="28"/>
+          <w:lang w:eastAsia="en-US"/>
+        </w:rPr>
+      </w:pPr>
+      <w:r>
+        <w:rPr>
+          <w:rFonts w:eastAsiaTheme="minorHAnsi"/>
+          <w:kern w:val="0"/>
+          <w:sz w:val="28"/>
+          <w:szCs w:val="28"/>
+          <w:lang w:eastAsia="en-US"/>
+        </w:rPr>
+        <w:t>Si sono individuate varie classi di equivalenza per ogni input che possa</w:t>
+      </w:r>
+    </w:p>
+    <w:p>
+      <w:pPr>
+        <w:widowControl/>
+        <w:suppressAutoHyphens w:val="0"/>
+        <w:autoSpaceDE w:val="0"/>
+        <w:autoSpaceDN w:val="0"/>
+        <w:adjustRightInd w:val="0"/>
+        <w:rPr>
+          <w:rFonts w:eastAsiaTheme="minorHAnsi"/>
+          <w:kern w:val="0"/>
+          <w:sz w:val="28"/>
+          <w:szCs w:val="28"/>
+          <w:lang w:eastAsia="en-US"/>
+        </w:rPr>
+      </w:pPr>
+      <w:r>
+        <w:rPr>
+          <w:rFonts w:eastAsiaTheme="minorHAnsi"/>
+          <w:kern w:val="0"/>
+          <w:sz w:val="28"/>
+          <w:szCs w:val="28"/>
+          <w:lang w:eastAsia="en-US"/>
+        </w:rPr>
+        <w:t>essere immesso per l’utilizzo di una o più componenti. In tal modo, è</w:t>
+      </w:r>
+    </w:p>
+    <w:p>
+      <w:pPr>
+        <w:widowControl/>
+        <w:suppressAutoHyphens w:val="0"/>
+        <w:autoSpaceDE w:val="0"/>
+        <w:autoSpaceDN w:val="0"/>
+        <w:adjustRightInd w:val="0"/>
+        <w:rPr>
+          <w:rFonts w:eastAsiaTheme="minorHAnsi"/>
+          <w:kern w:val="0"/>
+          <w:sz w:val="28"/>
+          <w:szCs w:val="28"/>
+          <w:lang w:eastAsia="en-US"/>
+        </w:rPr>
+      </w:pPr>
+      <w:r>
+        <w:rPr>
+          <w:rFonts w:eastAsiaTheme="minorHAnsi"/>
+          <w:kern w:val="0"/>
+          <w:sz w:val="28"/>
+          <w:szCs w:val="28"/>
+          <w:lang w:eastAsia="en-US"/>
+        </w:rPr>
+        <w:t>possibile sviluppare test case con input delle tipologie identificate per</w:t>
+      </w:r>
+    </w:p>
+    <w:p>
+      <w:pPr>
+        <w:widowControl/>
+        <w:suppressAutoHyphens w:val="0"/>
+        <w:autoSpaceDE w:val="0"/>
+        <w:autoSpaceDN w:val="0"/>
+        <w:adjustRightInd w:val="0"/>
+        <w:rPr>
+          <w:rFonts w:eastAsiaTheme="minorHAnsi"/>
+          <w:kern w:val="0"/>
+          <w:sz w:val="28"/>
+          <w:szCs w:val="28"/>
+          <w:lang w:eastAsia="en-US"/>
+        </w:rPr>
+      </w:pPr>
+      <w:r>
+        <w:rPr>
+          <w:rFonts w:eastAsiaTheme="minorHAnsi"/>
+          <w:kern w:val="0"/>
+          <w:sz w:val="28"/>
+          <w:szCs w:val="28"/>
+          <w:lang w:eastAsia="en-US"/>
+        </w:rPr>
+        <w:t>testare una o più unità.</w:t>
+      </w:r>
+    </w:p>
+    <w:p>
+      <w:pPr>
+        <w:widowControl/>
+        <w:suppressAutoHyphens w:val="0"/>
+        <w:autoSpaceDE w:val="0"/>
+        <w:autoSpaceDN w:val="0"/>
+        <w:adjustRightInd w:val="0"/>
+        <w:rPr>
+          <w:rFonts w:eastAsiaTheme="minorHAnsi"/>
+          <w:kern w:val="0"/>
+          <w:sz w:val="28"/>
+          <w:szCs w:val="28"/>
+          <w:lang w:eastAsia="en-US"/>
+        </w:rPr>
+      </w:pPr>
+      <w:r>
+        <w:rPr>
+          <w:rFonts w:eastAsiaTheme="minorHAnsi"/>
+          <w:kern w:val="0"/>
+          <w:sz w:val="28"/>
+          <w:szCs w:val="28"/>
+          <w:lang w:eastAsia="en-US"/>
+        </w:rPr>
+        <w:t>Di seguito sono elencate le classi di equivalenza che saranno prese in</w:t>
+      </w:r>
+    </w:p>
+    <w:p>
+      <w:pPr>
+        <w:widowControl/>
+        <w:suppressAutoHyphens w:val="0"/>
+        <w:autoSpaceDE w:val="0"/>
+        <w:autoSpaceDN w:val="0"/>
+        <w:adjustRightInd w:val="0"/>
+        <w:rPr>
+          <w:rFonts w:eastAsiaTheme="minorHAnsi"/>
+          <w:kern w:val="0"/>
+          <w:sz w:val="28"/>
+          <w:szCs w:val="28"/>
+          <w:lang w:eastAsia="en-US"/>
+        </w:rPr>
+      </w:pPr>
+      <w:r>
+        <w:rPr>
+          <w:rFonts w:eastAsiaTheme="minorHAnsi"/>
+          <w:kern w:val="0"/>
+          <w:sz w:val="28"/>
+          <w:szCs w:val="28"/>
+          <w:lang w:eastAsia="en-US"/>
+        </w:rPr>
+        <w:t>considerazione durante i successivi documenti di Testing per sviluppare i</w:t>
+      </w:r>
+    </w:p>
+    <w:p>
+      <w:pPr>
+        <w:autoSpaceDE w:val="0"/>
+        <w:autoSpaceDN w:val="0"/>
+        <w:adjustRightInd w:val="0"/>
+        <w:rPr>
+          <w:sz w:val="28"/>
+          <w:szCs w:val="28"/>
+        </w:rPr>
+      </w:pPr>
+      <w:r>
+        <w:rPr>
+          <w:rFonts w:eastAsiaTheme="minorHAnsi"/>
+          <w:kern w:val="0"/>
+          <w:sz w:val="28"/>
+          <w:szCs w:val="28"/>
+          <w:lang w:eastAsia="en-US"/>
+        </w:rPr>
+        <w:t>test case.</w:t>
       </w:r>
     </w:p>
     <w:sectPr>
@@ -3666,7 +4720,7 @@
               <w:noProof/>
               <w:sz w:val="20"/>
             </w:rPr>
-            <w:t>5</w:t>
+            <w:t>6</w:t>
           </w:r>
           <w:r>
             <w:rPr>
@@ -3846,7 +4900,7 @@
               <w:noProof/>
               <w:sz w:val="20"/>
             </w:rPr>
-            <w:t>5</w:t>
+            <w:t>6</w:t>
           </w:r>
           <w:r>
             <w:rPr>

</xml_diff>